<commit_message>
Se finalizo el contenido de los documentos
</commit_message>
<xml_diff>
--- a/GRUPO03_PARCIAL1/Parcial1-Parte2/PARCIAL-1.2_G03_2021_XSLT.docx
+++ b/GRUPO03_PARCIAL1/Parcial1-Parte2/PARCIAL-1.2_G03_2021_XSLT.docx
@@ -1,6 +1,6 @@
 
 <file path=word/document.xml><?xml version="1.0" encoding="utf-8"?>
-<w:document xmlns:wpc="http://schemas.microsoft.com/office/word/2010/wordprocessingCanvas" xmlns:cx="http://schemas.microsoft.com/office/drawing/2014/chartex" xmlns:cx1="http://schemas.microsoft.com/office/drawing/2015/9/8/chartex" xmlns:cx2="http://schemas.microsoft.com/office/drawing/2015/10/21/chartex" xmlns:cx3="http://schemas.microsoft.com/office/drawing/2016/5/9/chartex" xmlns:cx4="http://schemas.microsoft.com/office/drawing/2016/5/10/chartex" xmlns:cx5="http://schemas.microsoft.com/office/drawing/2016/5/11/chartex" xmlns:cx6="http://schemas.microsoft.com/office/drawing/2016/5/12/chartex" xmlns:cx7="http://schemas.microsoft.com/office/drawing/2016/5/13/chartex" xmlns:cx8="http://schemas.microsoft.com/office/drawing/2016/5/14/chartex" xmlns:mc="http://schemas.openxmlformats.org/markup-compatibility/2006" xmlns:aink="http://schemas.microsoft.com/office/drawing/2016/ink" xmlns:am3d="http://schemas.microsoft.com/office/drawing/2017/model3d" xmlns:o="urn:schemas-microsoft-com:office:office" xmlns:r="http://schemas.openxmlformats.org/officeDocument/2006/relationships" xmlns:m="http://schemas.openxmlformats.org/officeDocument/2006/math" xmlns:v="urn:schemas-microsoft-com:vml" xmlns:wp14="http://schemas.microsoft.com/office/word/2010/wordprocessingDrawing" xmlns:wp="http://schemas.openxmlformats.org/drawingml/2006/wordprocessingDrawing" xmlns:w10="urn:schemas-microsoft-com:office:word" xmlns:w="http://schemas.openxmlformats.org/wordprocessingml/2006/main" xmlns:w14="http://schemas.microsoft.com/office/word/2010/wordml" xmlns:w15="http://schemas.microsoft.com/office/word/2012/wordml" xmlns:w16cex="http://schemas.microsoft.com/office/word/2018/wordml/cex" xmlns:w16cid="http://schemas.microsoft.com/office/word/2016/wordml/cid" xmlns:w16="http://schemas.microsoft.com/office/word/2018/wordml" xmlns:w16sdtdh="http://schemas.microsoft.com/office/word/2020/wordml/sdtdatahash" xmlns:w16se="http://schemas.microsoft.com/office/word/2015/wordml/symex" xmlns:wpg="http://schemas.microsoft.com/office/word/2010/wordprocessingGroup" xmlns:wpi="http://schemas.microsoft.com/office/word/2010/wordprocessingInk" xmlns:wne="http://schemas.microsoft.com/office/word/2006/wordml" xmlns:wps="http://schemas.microsoft.com/office/word/2010/wordprocessingShape" mc:Ignorable="w14 w15 w16se w16cid w16 w16cex w16sdtdh wp14">
+<w:document xmlns:wpc="http://schemas.microsoft.com/office/word/2010/wordprocessingCanvas" xmlns:cx="http://schemas.microsoft.com/office/drawing/2014/chartex" xmlns:mc="http://schemas.openxmlformats.org/markup-compatibility/2006" xmlns:o="urn:schemas-microsoft-com:office:office" xmlns:r="http://schemas.openxmlformats.org/officeDocument/2006/relationships" xmlns:m="http://schemas.openxmlformats.org/officeDocument/2006/math" xmlns:v="urn:schemas-microsoft-com:vml" xmlns:wp14="http://schemas.microsoft.com/office/word/2010/wordprocessingDrawing" xmlns:wp="http://schemas.openxmlformats.org/drawingml/2006/wordprocessingDrawing" xmlns:w10="urn:schemas-microsoft-com:office:word" xmlns:w="http://schemas.openxmlformats.org/wordprocessingml/2006/main" xmlns:w14="http://schemas.microsoft.com/office/word/2010/wordml" xmlns:w15="http://schemas.microsoft.com/office/word/2012/wordml" xmlns:w16se="http://schemas.microsoft.com/office/word/2015/wordml/symex" xmlns:wpg="http://schemas.microsoft.com/office/word/2010/wordprocessingGroup" xmlns:wpi="http://schemas.microsoft.com/office/word/2010/wordprocessingInk" xmlns:wne="http://schemas.microsoft.com/office/word/2006/wordml" xmlns:wps="http://schemas.microsoft.com/office/word/2010/wordprocessingShape" mc:Ignorable="w14 w15 w16se wp14">
   <w:body>
     <w:p>
       <w:pPr>
@@ -70,7 +70,7 @@
                 <w:noProof/>
                 <w:sz w:val="22"/>
                 <w:szCs w:val="22"/>
-                <w:lang w:val="es-MX" w:eastAsia="es-MX"/>
+                <w:lang w:val="en-US" w:eastAsia="en-US"/>
               </w:rPr>
               <w:drawing>
                 <wp:inline distT="0" distB="0" distL="0" distR="0" wp14:anchorId="156EFDE4" wp14:editId="5E0ECA99">
@@ -864,7 +864,7 @@
                 <w:rFonts w:ascii="Bookman Old Style" w:eastAsia="Bookman Old Style" w:hAnsi="Bookman Old Style" w:cs="Bookman Old Style"/>
                 <w:b/>
               </w:rPr>
-              <w:t xml:space="preserve">Factura </w:t>
+              <w:t>Factura No._____________</w:t>
             </w:r>
             <w:proofErr w:type="gramStart"/>
             <w:r>
@@ -872,7 +872,7 @@
                 <w:rFonts w:ascii="Bookman Old Style" w:eastAsia="Bookman Old Style" w:hAnsi="Bookman Old Style" w:cs="Bookman Old Style"/>
                 <w:b/>
               </w:rPr>
-              <w:t>No._</w:t>
+              <w:t>_  tipo</w:t>
             </w:r>
             <w:proofErr w:type="gramEnd"/>
             <w:r>
@@ -880,7 +880,7 @@
                 <w:rFonts w:ascii="Bookman Old Style" w:eastAsia="Bookman Old Style" w:hAnsi="Bookman Old Style" w:cs="Bookman Old Style"/>
                 <w:b/>
               </w:rPr>
-              <w:t>_____________  tipo: consumidor final</w:t>
+              <w:t>: consumidor final</w:t>
             </w:r>
           </w:p>
           <w:p>
@@ -1544,7 +1544,7 @@
                 <w:rFonts w:ascii="Bookman Old Style" w:eastAsia="Bookman Old Style" w:hAnsi="Bookman Old Style" w:cs="Bookman Old Style"/>
                 <w:b/>
               </w:rPr>
-              <w:t xml:space="preserve">Factura </w:t>
+              <w:t>Factura No._____________</w:t>
             </w:r>
             <w:proofErr w:type="gramStart"/>
             <w:r>
@@ -1552,7 +1552,7 @@
                 <w:rFonts w:ascii="Bookman Old Style" w:eastAsia="Bookman Old Style" w:hAnsi="Bookman Old Style" w:cs="Bookman Old Style"/>
                 <w:b/>
               </w:rPr>
-              <w:t>No._</w:t>
+              <w:t>_  tipo</w:t>
             </w:r>
             <w:proofErr w:type="gramEnd"/>
             <w:r>
@@ -1560,7 +1560,7 @@
                 <w:rFonts w:ascii="Bookman Old Style" w:eastAsia="Bookman Old Style" w:hAnsi="Bookman Old Style" w:cs="Bookman Old Style"/>
                 <w:b/>
               </w:rPr>
-              <w:t>_____________  tipo: comprobante de crédito fiscal</w:t>
+              <w:t>: comprobante de crédito fiscal</w:t>
             </w:r>
           </w:p>
           <w:p>
@@ -2064,7 +2064,26 @@
           <w:sz w:val="24"/>
           <w:szCs w:val="24"/>
         </w:rPr>
-        <w:t xml:space="preserve">-Conclusiones XSL del grupo: </w:t>
+        <w:lastRenderedPageBreak/>
+        <w:t>-Conclusiones XSL</w:t>
+      </w:r>
+      <w:r>
+        <w:rPr>
+          <w:rFonts w:ascii="Bookman Old Style" w:eastAsia="Bookman Old Style" w:hAnsi="Bookman Old Style" w:cs="Bookman Old Style"/>
+          <w:b/>
+          <w:sz w:val="24"/>
+          <w:szCs w:val="24"/>
+        </w:rPr>
+        <w:t>T</w:t>
+      </w:r>
+      <w:r>
+        <w:rPr>
+          <w:rFonts w:ascii="Bookman Old Style" w:eastAsia="Bookman Old Style" w:hAnsi="Bookman Old Style" w:cs="Bookman Old Style"/>
+          <w:b/>
+          <w:sz w:val="24"/>
+          <w:szCs w:val="24"/>
+        </w:rPr>
+        <w:t xml:space="preserve"> del grupo: </w:t>
       </w:r>
     </w:p>
     <w:p>
@@ -2173,6 +2192,153 @@
           <w:lang w:val="es-ES"/>
         </w:rPr>
       </w:pPr>
+    </w:p>
+    <w:p>
+      <w:pPr>
+        <w:jc w:val="both"/>
+        <w:rPr>
+          <w:rFonts w:ascii="Bookman Old Style" w:eastAsia="Bookman Old Style" w:hAnsi="Bookman Old Style" w:cs="Bookman Old Style"/>
+          <w:sz w:val="24"/>
+          <w:szCs w:val="24"/>
+          <w:lang w:val="es-ES"/>
+        </w:rPr>
+      </w:pPr>
+      <w:r>
+        <w:rPr>
+          <w:rFonts w:ascii="Bookman Old Style" w:eastAsia="Bookman Old Style" w:hAnsi="Bookman Old Style" w:cs="Bookman Old Style"/>
+          <w:sz w:val="24"/>
+          <w:szCs w:val="24"/>
+          <w:lang w:val="es-ES"/>
+        </w:rPr>
+        <w:t>MG17032</w:t>
+      </w:r>
+      <w:r>
+        <w:rPr>
+          <w:rFonts w:ascii="Bookman Old Style" w:eastAsia="Bookman Old Style" w:hAnsi="Bookman Old Style" w:cs="Bookman Old Style"/>
+          <w:sz w:val="24"/>
+          <w:szCs w:val="24"/>
+          <w:lang w:val="es-ES"/>
+        </w:rPr>
+        <w:t>: a pesar de que XSLT</w:t>
+      </w:r>
+      <w:r>
+        <w:rPr>
+          <w:rFonts w:ascii="Bookman Old Style" w:eastAsia="Bookman Old Style" w:hAnsi="Bookman Old Style" w:cs="Bookman Old Style"/>
+          <w:sz w:val="24"/>
+          <w:szCs w:val="24"/>
+          <w:lang w:val="es-ES"/>
+        </w:rPr>
+        <w:t xml:space="preserve"> es más complejo que </w:t>
+      </w:r>
+      <w:proofErr w:type="spellStart"/>
+      <w:r>
+        <w:rPr>
+          <w:rFonts w:ascii="Bookman Old Style" w:eastAsia="Bookman Old Style" w:hAnsi="Bookman Old Style" w:cs="Bookman Old Style"/>
+          <w:sz w:val="24"/>
+          <w:szCs w:val="24"/>
+          <w:lang w:val="es-ES"/>
+        </w:rPr>
+        <w:t>css</w:t>
+      </w:r>
+      <w:proofErr w:type="spellEnd"/>
+      <w:r>
+        <w:rPr>
+          <w:rFonts w:ascii="Bookman Old Style" w:eastAsia="Bookman Old Style" w:hAnsi="Bookman Old Style" w:cs="Bookman Old Style"/>
+          <w:sz w:val="24"/>
+          <w:szCs w:val="24"/>
+          <w:lang w:val="es-ES"/>
+        </w:rPr>
+        <w:t xml:space="preserve"> al tener una sintaxis similar a XML da una facilidad para poder aprender a utilizar el lenguaje y además nos da el plus de ser más completo que </w:t>
+      </w:r>
+      <w:proofErr w:type="spellStart"/>
+      <w:r>
+        <w:rPr>
+          <w:rFonts w:ascii="Bookman Old Style" w:eastAsia="Bookman Old Style" w:hAnsi="Bookman Old Style" w:cs="Bookman Old Style"/>
+          <w:sz w:val="24"/>
+          <w:szCs w:val="24"/>
+          <w:lang w:val="es-ES"/>
+        </w:rPr>
+        <w:t>css</w:t>
+      </w:r>
+      <w:proofErr w:type="spellEnd"/>
+      <w:r>
+        <w:rPr>
+          <w:rFonts w:ascii="Bookman Old Style" w:eastAsia="Bookman Old Style" w:hAnsi="Bookman Old Style" w:cs="Bookman Old Style"/>
+          <w:sz w:val="24"/>
+          <w:szCs w:val="24"/>
+          <w:lang w:val="es-ES"/>
+        </w:rPr>
+        <w:t xml:space="preserve"> </w:t>
+      </w:r>
+      <w:r>
+        <w:rPr>
+          <w:rFonts w:ascii="Bookman Old Style" w:eastAsia="Bookman Old Style" w:hAnsi="Bookman Old Style" w:cs="Bookman Old Style"/>
+          <w:sz w:val="24"/>
+          <w:szCs w:val="24"/>
+          <w:lang w:val="es-ES"/>
+        </w:rPr>
+        <w:t>y proporciona una mayor portabilidad</w:t>
+      </w:r>
+      <w:bookmarkStart w:id="0" w:name="_GoBack"/>
+      <w:bookmarkEnd w:id="0"/>
+      <w:r>
+        <w:rPr>
+          <w:rFonts w:ascii="Bookman Old Style" w:eastAsia="Bookman Old Style" w:hAnsi="Bookman Old Style" w:cs="Bookman Old Style"/>
+          <w:sz w:val="24"/>
+          <w:szCs w:val="24"/>
+          <w:lang w:val="es-ES"/>
+        </w:rPr>
+        <w:t>.</w:t>
+      </w:r>
+    </w:p>
+    <w:p>
+      <w:pPr>
+        <w:jc w:val="both"/>
+        <w:rPr>
+          <w:rFonts w:ascii="Bookman Old Style" w:eastAsia="Bookman Old Style" w:hAnsi="Bookman Old Style" w:cs="Bookman Old Style"/>
+          <w:sz w:val="24"/>
+          <w:szCs w:val="24"/>
+          <w:lang w:val="es-ES"/>
+        </w:rPr>
+      </w:pPr>
+    </w:p>
+    <w:p>
+      <w:pPr>
+        <w:jc w:val="both"/>
+        <w:rPr>
+          <w:rFonts w:ascii="Bookman Old Style" w:eastAsia="Bookman Old Style" w:hAnsi="Bookman Old Style" w:cs="Bookman Old Style"/>
+          <w:sz w:val="24"/>
+          <w:szCs w:val="24"/>
+          <w:lang w:val="es-ES"/>
+        </w:rPr>
+      </w:pPr>
+      <w:r>
+        <w:rPr>
+          <w:rFonts w:ascii="Bookman Old Style" w:eastAsia="Bookman Old Style" w:hAnsi="Bookman Old Style" w:cs="Bookman Old Style"/>
+          <w:sz w:val="24"/>
+          <w:szCs w:val="24"/>
+          <w:lang w:val="es-ES"/>
+        </w:rPr>
+        <w:t>AG17020:</w:t>
+      </w:r>
+      <w:r>
+        <w:rPr>
+          <w:rFonts w:ascii="Bookman Old Style" w:eastAsia="Bookman Old Style" w:hAnsi="Bookman Old Style" w:cs="Bookman Old Style"/>
+          <w:sz w:val="24"/>
+          <w:szCs w:val="24"/>
+          <w:lang w:val="es-ES"/>
+        </w:rPr>
+        <w:t xml:space="preserve"> XSLT </w:t>
+      </w:r>
+      <w:r>
+        <w:rPr>
+          <w:rFonts w:ascii="Bookman Old Style" w:eastAsia="Bookman Old Style" w:hAnsi="Bookman Old Style" w:cs="Bookman Old Style"/>
+          <w:sz w:val="24"/>
+          <w:szCs w:val="24"/>
+          <w:lang w:val="es-ES"/>
+        </w:rPr>
+        <w:t xml:space="preserve">nos facilita la presentación de los archivos XML sin tener que preocuparnos a que plataforma va dirigido. </w:t>
+      </w:r>
     </w:p>
     <w:sectPr>
       <w:headerReference w:type="even" r:id="rId9"/>
@@ -2192,7 +2358,7 @@
 </file>
 
 <file path=word/endnotes.xml><?xml version="1.0" encoding="utf-8"?>
-<w:endnotes xmlns:wpc="http://schemas.microsoft.com/office/word/2010/wordprocessingCanvas" xmlns:cx="http://schemas.microsoft.com/office/drawing/2014/chartex" xmlns:cx1="http://schemas.microsoft.com/office/drawing/2015/9/8/chartex" xmlns:cx2="http://schemas.microsoft.com/office/drawing/2015/10/21/chartex" xmlns:cx3="http://schemas.microsoft.com/office/drawing/2016/5/9/chartex" xmlns:cx4="http://schemas.microsoft.com/office/drawing/2016/5/10/chartex" xmlns:cx5="http://schemas.microsoft.com/office/drawing/2016/5/11/chartex" xmlns:cx6="http://schemas.microsoft.com/office/drawing/2016/5/12/chartex" xmlns:cx7="http://schemas.microsoft.com/office/drawing/2016/5/13/chartex" xmlns:cx8="http://schemas.microsoft.com/office/drawing/2016/5/14/chartex" xmlns:mc="http://schemas.openxmlformats.org/markup-compatibility/2006" xmlns:aink="http://schemas.microsoft.com/office/drawing/2016/ink" xmlns:am3d="http://schemas.microsoft.com/office/drawing/2017/model3d" xmlns:o="urn:schemas-microsoft-com:office:office" xmlns:r="http://schemas.openxmlformats.org/officeDocument/2006/relationships" xmlns:m="http://schemas.openxmlformats.org/officeDocument/2006/math" xmlns:v="urn:schemas-microsoft-com:vml" xmlns:wp14="http://schemas.microsoft.com/office/word/2010/wordprocessingDrawing" xmlns:wp="http://schemas.openxmlformats.org/drawingml/2006/wordprocessingDrawing" xmlns:w10="urn:schemas-microsoft-com:office:word" xmlns:w="http://schemas.openxmlformats.org/wordprocessingml/2006/main" xmlns:w14="http://schemas.microsoft.com/office/word/2010/wordml" xmlns:w15="http://schemas.microsoft.com/office/word/2012/wordml" xmlns:w16cex="http://schemas.microsoft.com/office/word/2018/wordml/cex" xmlns:w16cid="http://schemas.microsoft.com/office/word/2016/wordml/cid" xmlns:w16="http://schemas.microsoft.com/office/word/2018/wordml" xmlns:w16sdtdh="http://schemas.microsoft.com/office/word/2020/wordml/sdtdatahash" xmlns:w16se="http://schemas.microsoft.com/office/word/2015/wordml/symex" xmlns:wpg="http://schemas.microsoft.com/office/word/2010/wordprocessingGroup" xmlns:wpi="http://schemas.microsoft.com/office/word/2010/wordprocessingInk" xmlns:wne="http://schemas.microsoft.com/office/word/2006/wordml" xmlns:wps="http://schemas.microsoft.com/office/word/2010/wordprocessingShape" mc:Ignorable="w14 w15 w16se w16cid w16 w16cex w16sdtdh wp14">
+<w:endnotes xmlns:wpc="http://schemas.microsoft.com/office/word/2010/wordprocessingCanvas" xmlns:cx="http://schemas.microsoft.com/office/drawing/2014/chartex" xmlns:mc="http://schemas.openxmlformats.org/markup-compatibility/2006" xmlns:o="urn:schemas-microsoft-com:office:office" xmlns:r="http://schemas.openxmlformats.org/officeDocument/2006/relationships" xmlns:m="http://schemas.openxmlformats.org/officeDocument/2006/math" xmlns:v="urn:schemas-microsoft-com:vml" xmlns:wp14="http://schemas.microsoft.com/office/word/2010/wordprocessingDrawing" xmlns:wp="http://schemas.openxmlformats.org/drawingml/2006/wordprocessingDrawing" xmlns:w10="urn:schemas-microsoft-com:office:word" xmlns:w="http://schemas.openxmlformats.org/wordprocessingml/2006/main" xmlns:w14="http://schemas.microsoft.com/office/word/2010/wordml" xmlns:w15="http://schemas.microsoft.com/office/word/2012/wordml" xmlns:w16se="http://schemas.microsoft.com/office/word/2015/wordml/symex" xmlns:wpg="http://schemas.microsoft.com/office/word/2010/wordprocessingGroup" xmlns:wpi="http://schemas.microsoft.com/office/word/2010/wordprocessingInk" xmlns:wne="http://schemas.microsoft.com/office/word/2006/wordml" xmlns:wps="http://schemas.microsoft.com/office/word/2010/wordprocessingShape" mc:Ignorable="w14 w15 w16se wp14">
   <w:endnote w:type="separator" w:id="-1">
     <w:p>
       <w:r>
@@ -2211,7 +2377,7 @@
 </file>
 
 <file path=word/footer1.xml><?xml version="1.0" encoding="utf-8"?>
-<w:ftr xmlns:wpc="http://schemas.microsoft.com/office/word/2010/wordprocessingCanvas" xmlns:cx="http://schemas.microsoft.com/office/drawing/2014/chartex" xmlns:cx1="http://schemas.microsoft.com/office/drawing/2015/9/8/chartex" xmlns:cx2="http://schemas.microsoft.com/office/drawing/2015/10/21/chartex" xmlns:cx3="http://schemas.microsoft.com/office/drawing/2016/5/9/chartex" xmlns:cx4="http://schemas.microsoft.com/office/drawing/2016/5/10/chartex" xmlns:cx5="http://schemas.microsoft.com/office/drawing/2016/5/11/chartex" xmlns:cx6="http://schemas.microsoft.com/office/drawing/2016/5/12/chartex" xmlns:cx7="http://schemas.microsoft.com/office/drawing/2016/5/13/chartex" xmlns:cx8="http://schemas.microsoft.com/office/drawing/2016/5/14/chartex" xmlns:mc="http://schemas.openxmlformats.org/markup-compatibility/2006" xmlns:aink="http://schemas.microsoft.com/office/drawing/2016/ink" xmlns:am3d="http://schemas.microsoft.com/office/drawing/2017/model3d" xmlns:o="urn:schemas-microsoft-com:office:office" xmlns:r="http://schemas.openxmlformats.org/officeDocument/2006/relationships" xmlns:m="http://schemas.openxmlformats.org/officeDocument/2006/math" xmlns:v="urn:schemas-microsoft-com:vml" xmlns:wp14="http://schemas.microsoft.com/office/word/2010/wordprocessingDrawing" xmlns:wp="http://schemas.openxmlformats.org/drawingml/2006/wordprocessingDrawing" xmlns:w10="urn:schemas-microsoft-com:office:word" xmlns:w="http://schemas.openxmlformats.org/wordprocessingml/2006/main" xmlns:w14="http://schemas.microsoft.com/office/word/2010/wordml" xmlns:w15="http://schemas.microsoft.com/office/word/2012/wordml" xmlns:w16cex="http://schemas.microsoft.com/office/word/2018/wordml/cex" xmlns:w16cid="http://schemas.microsoft.com/office/word/2016/wordml/cid" xmlns:w16="http://schemas.microsoft.com/office/word/2018/wordml" xmlns:w16sdtdh="http://schemas.microsoft.com/office/word/2020/wordml/sdtdatahash" xmlns:w16se="http://schemas.microsoft.com/office/word/2015/wordml/symex" xmlns:wpg="http://schemas.microsoft.com/office/word/2010/wordprocessingGroup" xmlns:wpi="http://schemas.microsoft.com/office/word/2010/wordprocessingInk" xmlns:wne="http://schemas.microsoft.com/office/word/2006/wordml" xmlns:wps="http://schemas.microsoft.com/office/word/2010/wordprocessingShape" mc:Ignorable="w14 w15 w16se w16cid w16 w16cex w16sdtdh wp14">
+<w:ftr xmlns:wpc="http://schemas.microsoft.com/office/word/2010/wordprocessingCanvas" xmlns:cx="http://schemas.microsoft.com/office/drawing/2014/chartex" xmlns:mc="http://schemas.openxmlformats.org/markup-compatibility/2006" xmlns:o="urn:schemas-microsoft-com:office:office" xmlns:r="http://schemas.openxmlformats.org/officeDocument/2006/relationships" xmlns:m="http://schemas.openxmlformats.org/officeDocument/2006/math" xmlns:v="urn:schemas-microsoft-com:vml" xmlns:wp14="http://schemas.microsoft.com/office/word/2010/wordprocessingDrawing" xmlns:wp="http://schemas.openxmlformats.org/drawingml/2006/wordprocessingDrawing" xmlns:w10="urn:schemas-microsoft-com:office:word" xmlns:w="http://schemas.openxmlformats.org/wordprocessingml/2006/main" xmlns:w14="http://schemas.microsoft.com/office/word/2010/wordml" xmlns:w15="http://schemas.microsoft.com/office/word/2012/wordml" xmlns:w16se="http://schemas.microsoft.com/office/word/2015/wordml/symex" xmlns:wpg="http://schemas.microsoft.com/office/word/2010/wordprocessingGroup" xmlns:wpi="http://schemas.microsoft.com/office/word/2010/wordprocessingInk" xmlns:wne="http://schemas.microsoft.com/office/word/2006/wordml" xmlns:wps="http://schemas.microsoft.com/office/word/2010/wordprocessingShape" mc:Ignorable="w14 w15 w16se wp14">
   <w:p>
     <w:pPr>
       <w:pBdr>
@@ -2273,7 +2439,7 @@
 </file>
 
 <file path=word/footer2.xml><?xml version="1.0" encoding="utf-8"?>
-<w:ftr xmlns:wpc="http://schemas.microsoft.com/office/word/2010/wordprocessingCanvas" xmlns:cx="http://schemas.microsoft.com/office/drawing/2014/chartex" xmlns:cx1="http://schemas.microsoft.com/office/drawing/2015/9/8/chartex" xmlns:cx2="http://schemas.microsoft.com/office/drawing/2015/10/21/chartex" xmlns:cx3="http://schemas.microsoft.com/office/drawing/2016/5/9/chartex" xmlns:cx4="http://schemas.microsoft.com/office/drawing/2016/5/10/chartex" xmlns:cx5="http://schemas.microsoft.com/office/drawing/2016/5/11/chartex" xmlns:cx6="http://schemas.microsoft.com/office/drawing/2016/5/12/chartex" xmlns:cx7="http://schemas.microsoft.com/office/drawing/2016/5/13/chartex" xmlns:cx8="http://schemas.microsoft.com/office/drawing/2016/5/14/chartex" xmlns:mc="http://schemas.openxmlformats.org/markup-compatibility/2006" xmlns:aink="http://schemas.microsoft.com/office/drawing/2016/ink" xmlns:am3d="http://schemas.microsoft.com/office/drawing/2017/model3d" xmlns:o="urn:schemas-microsoft-com:office:office" xmlns:r="http://schemas.openxmlformats.org/officeDocument/2006/relationships" xmlns:m="http://schemas.openxmlformats.org/officeDocument/2006/math" xmlns:v="urn:schemas-microsoft-com:vml" xmlns:wp14="http://schemas.microsoft.com/office/word/2010/wordprocessingDrawing" xmlns:wp="http://schemas.openxmlformats.org/drawingml/2006/wordprocessingDrawing" xmlns:w10="urn:schemas-microsoft-com:office:word" xmlns:w="http://schemas.openxmlformats.org/wordprocessingml/2006/main" xmlns:w14="http://schemas.microsoft.com/office/word/2010/wordml" xmlns:w15="http://schemas.microsoft.com/office/word/2012/wordml" xmlns:w16cex="http://schemas.microsoft.com/office/word/2018/wordml/cex" xmlns:w16cid="http://schemas.microsoft.com/office/word/2016/wordml/cid" xmlns:w16="http://schemas.microsoft.com/office/word/2018/wordml" xmlns:w16sdtdh="http://schemas.microsoft.com/office/word/2020/wordml/sdtdatahash" xmlns:w16se="http://schemas.microsoft.com/office/word/2015/wordml/symex" xmlns:wpg="http://schemas.microsoft.com/office/word/2010/wordprocessingGroup" xmlns:wpi="http://schemas.microsoft.com/office/word/2010/wordprocessingInk" xmlns:wne="http://schemas.microsoft.com/office/word/2006/wordml" xmlns:wps="http://schemas.microsoft.com/office/word/2010/wordprocessingShape" mc:Ignorable="w14 w15 w16se w16cid w16 w16cex w16sdtdh wp14">
+<w:ftr xmlns:wpc="http://schemas.microsoft.com/office/word/2010/wordprocessingCanvas" xmlns:cx="http://schemas.microsoft.com/office/drawing/2014/chartex" xmlns:mc="http://schemas.openxmlformats.org/markup-compatibility/2006" xmlns:o="urn:schemas-microsoft-com:office:office" xmlns:r="http://schemas.openxmlformats.org/officeDocument/2006/relationships" xmlns:m="http://schemas.openxmlformats.org/officeDocument/2006/math" xmlns:v="urn:schemas-microsoft-com:vml" xmlns:wp14="http://schemas.microsoft.com/office/word/2010/wordprocessingDrawing" xmlns:wp="http://schemas.openxmlformats.org/drawingml/2006/wordprocessingDrawing" xmlns:w10="urn:schemas-microsoft-com:office:word" xmlns:w="http://schemas.openxmlformats.org/wordprocessingml/2006/main" xmlns:w14="http://schemas.microsoft.com/office/word/2010/wordml" xmlns:w15="http://schemas.microsoft.com/office/word/2012/wordml" xmlns:w16se="http://schemas.microsoft.com/office/word/2015/wordml/symex" xmlns:wpg="http://schemas.microsoft.com/office/word/2010/wordprocessingGroup" xmlns:wpi="http://schemas.microsoft.com/office/word/2010/wordprocessingInk" xmlns:wne="http://schemas.microsoft.com/office/word/2006/wordml" xmlns:wps="http://schemas.microsoft.com/office/word/2010/wordprocessingShape" mc:Ignorable="w14 w15 w16se wp14">
   <w:p>
     <w:pPr>
       <w:pBdr>
@@ -2348,13 +2514,13 @@
 </file>
 
 <file path=word/footer3.xml><?xml version="1.0" encoding="utf-8"?>
-<w:ftr xmlns:wpc="http://schemas.microsoft.com/office/word/2010/wordprocessingCanvas" xmlns:cx="http://schemas.microsoft.com/office/drawing/2014/chartex" xmlns:cx1="http://schemas.microsoft.com/office/drawing/2015/9/8/chartex" xmlns:cx2="http://schemas.microsoft.com/office/drawing/2015/10/21/chartex" xmlns:cx3="http://schemas.microsoft.com/office/drawing/2016/5/9/chartex" xmlns:cx4="http://schemas.microsoft.com/office/drawing/2016/5/10/chartex" xmlns:cx5="http://schemas.microsoft.com/office/drawing/2016/5/11/chartex" xmlns:cx6="http://schemas.microsoft.com/office/drawing/2016/5/12/chartex" xmlns:cx7="http://schemas.microsoft.com/office/drawing/2016/5/13/chartex" xmlns:cx8="http://schemas.microsoft.com/office/drawing/2016/5/14/chartex" xmlns:mc="http://schemas.openxmlformats.org/markup-compatibility/2006" xmlns:aink="http://schemas.microsoft.com/office/drawing/2016/ink" xmlns:am3d="http://schemas.microsoft.com/office/drawing/2017/model3d" xmlns:o="urn:schemas-microsoft-com:office:office" xmlns:r="http://schemas.openxmlformats.org/officeDocument/2006/relationships" xmlns:m="http://schemas.openxmlformats.org/officeDocument/2006/math" xmlns:v="urn:schemas-microsoft-com:vml" xmlns:wp14="http://schemas.microsoft.com/office/word/2010/wordprocessingDrawing" xmlns:wp="http://schemas.openxmlformats.org/drawingml/2006/wordprocessingDrawing" xmlns:w10="urn:schemas-microsoft-com:office:word" xmlns:w="http://schemas.openxmlformats.org/wordprocessingml/2006/main" xmlns:w14="http://schemas.microsoft.com/office/word/2010/wordml" xmlns:w15="http://schemas.microsoft.com/office/word/2012/wordml" xmlns:w16cex="http://schemas.microsoft.com/office/word/2018/wordml/cex" xmlns:w16cid="http://schemas.microsoft.com/office/word/2016/wordml/cid" xmlns:w16="http://schemas.microsoft.com/office/word/2018/wordml" xmlns:w16sdtdh="http://schemas.microsoft.com/office/word/2020/wordml/sdtdatahash" xmlns:w16se="http://schemas.microsoft.com/office/word/2015/wordml/symex" xmlns:wpg="http://schemas.microsoft.com/office/word/2010/wordprocessingGroup" xmlns:wpi="http://schemas.microsoft.com/office/word/2010/wordprocessingInk" xmlns:wne="http://schemas.microsoft.com/office/word/2006/wordml" xmlns:wps="http://schemas.microsoft.com/office/word/2010/wordprocessingShape" mc:Ignorable="w14 w15 w16se w16cid w16 w16cex w16sdtdh wp14">
+<w:ftr xmlns:wpc="http://schemas.microsoft.com/office/word/2010/wordprocessingCanvas" xmlns:cx="http://schemas.microsoft.com/office/drawing/2014/chartex" xmlns:mc="http://schemas.openxmlformats.org/markup-compatibility/2006" xmlns:o="urn:schemas-microsoft-com:office:office" xmlns:r="http://schemas.openxmlformats.org/officeDocument/2006/relationships" xmlns:m="http://schemas.openxmlformats.org/officeDocument/2006/math" xmlns:v="urn:schemas-microsoft-com:vml" xmlns:wp14="http://schemas.microsoft.com/office/word/2010/wordprocessingDrawing" xmlns:wp="http://schemas.openxmlformats.org/drawingml/2006/wordprocessingDrawing" xmlns:w10="urn:schemas-microsoft-com:office:word" xmlns:w="http://schemas.openxmlformats.org/wordprocessingml/2006/main" xmlns:w14="http://schemas.microsoft.com/office/word/2010/wordml" xmlns:w15="http://schemas.microsoft.com/office/word/2012/wordml" xmlns:w16se="http://schemas.microsoft.com/office/word/2015/wordml/symex" xmlns:wpg="http://schemas.microsoft.com/office/word/2010/wordprocessingGroup" xmlns:wpi="http://schemas.microsoft.com/office/word/2010/wordprocessingInk" xmlns:wne="http://schemas.microsoft.com/office/word/2006/wordml" xmlns:wps="http://schemas.microsoft.com/office/word/2010/wordprocessingShape" mc:Ignorable="w14 w15 w16se wp14">
   <w:p/>
 </w:ftr>
 </file>
 
 <file path=word/footnotes.xml><?xml version="1.0" encoding="utf-8"?>
-<w:footnotes xmlns:wpc="http://schemas.microsoft.com/office/word/2010/wordprocessingCanvas" xmlns:cx="http://schemas.microsoft.com/office/drawing/2014/chartex" xmlns:cx1="http://schemas.microsoft.com/office/drawing/2015/9/8/chartex" xmlns:cx2="http://schemas.microsoft.com/office/drawing/2015/10/21/chartex" xmlns:cx3="http://schemas.microsoft.com/office/drawing/2016/5/9/chartex" xmlns:cx4="http://schemas.microsoft.com/office/drawing/2016/5/10/chartex" xmlns:cx5="http://schemas.microsoft.com/office/drawing/2016/5/11/chartex" xmlns:cx6="http://schemas.microsoft.com/office/drawing/2016/5/12/chartex" xmlns:cx7="http://schemas.microsoft.com/office/drawing/2016/5/13/chartex" xmlns:cx8="http://schemas.microsoft.com/office/drawing/2016/5/14/chartex" xmlns:mc="http://schemas.openxmlformats.org/markup-compatibility/2006" xmlns:aink="http://schemas.microsoft.com/office/drawing/2016/ink" xmlns:am3d="http://schemas.microsoft.com/office/drawing/2017/model3d" xmlns:o="urn:schemas-microsoft-com:office:office" xmlns:r="http://schemas.openxmlformats.org/officeDocument/2006/relationships" xmlns:m="http://schemas.openxmlformats.org/officeDocument/2006/math" xmlns:v="urn:schemas-microsoft-com:vml" xmlns:wp14="http://schemas.microsoft.com/office/word/2010/wordprocessingDrawing" xmlns:wp="http://schemas.openxmlformats.org/drawingml/2006/wordprocessingDrawing" xmlns:w10="urn:schemas-microsoft-com:office:word" xmlns:w="http://schemas.openxmlformats.org/wordprocessingml/2006/main" xmlns:w14="http://schemas.microsoft.com/office/word/2010/wordml" xmlns:w15="http://schemas.microsoft.com/office/word/2012/wordml" xmlns:w16cex="http://schemas.microsoft.com/office/word/2018/wordml/cex" xmlns:w16cid="http://schemas.microsoft.com/office/word/2016/wordml/cid" xmlns:w16="http://schemas.microsoft.com/office/word/2018/wordml" xmlns:w16sdtdh="http://schemas.microsoft.com/office/word/2020/wordml/sdtdatahash" xmlns:w16se="http://schemas.microsoft.com/office/word/2015/wordml/symex" xmlns:wpg="http://schemas.microsoft.com/office/word/2010/wordprocessingGroup" xmlns:wpi="http://schemas.microsoft.com/office/word/2010/wordprocessingInk" xmlns:wne="http://schemas.microsoft.com/office/word/2006/wordml" xmlns:wps="http://schemas.microsoft.com/office/word/2010/wordprocessingShape" mc:Ignorable="w14 w15 w16se w16cid w16 w16cex w16sdtdh wp14">
+<w:footnotes xmlns:wpc="http://schemas.microsoft.com/office/word/2010/wordprocessingCanvas" xmlns:cx="http://schemas.microsoft.com/office/drawing/2014/chartex" xmlns:mc="http://schemas.openxmlformats.org/markup-compatibility/2006" xmlns:o="urn:schemas-microsoft-com:office:office" xmlns:r="http://schemas.openxmlformats.org/officeDocument/2006/relationships" xmlns:m="http://schemas.openxmlformats.org/officeDocument/2006/math" xmlns:v="urn:schemas-microsoft-com:vml" xmlns:wp14="http://schemas.microsoft.com/office/word/2010/wordprocessingDrawing" xmlns:wp="http://schemas.openxmlformats.org/drawingml/2006/wordprocessingDrawing" xmlns:w10="urn:schemas-microsoft-com:office:word" xmlns:w="http://schemas.openxmlformats.org/wordprocessingml/2006/main" xmlns:w14="http://schemas.microsoft.com/office/word/2010/wordml" xmlns:w15="http://schemas.microsoft.com/office/word/2012/wordml" xmlns:w16se="http://schemas.microsoft.com/office/word/2015/wordml/symex" xmlns:wpg="http://schemas.microsoft.com/office/word/2010/wordprocessingGroup" xmlns:wpi="http://schemas.microsoft.com/office/word/2010/wordprocessingInk" xmlns:wne="http://schemas.microsoft.com/office/word/2006/wordml" xmlns:wps="http://schemas.microsoft.com/office/word/2010/wordprocessingShape" mc:Ignorable="w14 w15 w16se wp14">
   <w:footnote w:type="separator" w:id="-1">
     <w:p>
       <w:r>
@@ -2373,7 +2539,7 @@
 </file>
 
 <file path=word/header1.xml><?xml version="1.0" encoding="utf-8"?>
-<w:hdr xmlns:wpc="http://schemas.microsoft.com/office/word/2010/wordprocessingCanvas" xmlns:cx="http://schemas.microsoft.com/office/drawing/2014/chartex" xmlns:cx1="http://schemas.microsoft.com/office/drawing/2015/9/8/chartex" xmlns:cx2="http://schemas.microsoft.com/office/drawing/2015/10/21/chartex" xmlns:cx3="http://schemas.microsoft.com/office/drawing/2016/5/9/chartex" xmlns:cx4="http://schemas.microsoft.com/office/drawing/2016/5/10/chartex" xmlns:cx5="http://schemas.microsoft.com/office/drawing/2016/5/11/chartex" xmlns:cx6="http://schemas.microsoft.com/office/drawing/2016/5/12/chartex" xmlns:cx7="http://schemas.microsoft.com/office/drawing/2016/5/13/chartex" xmlns:cx8="http://schemas.microsoft.com/office/drawing/2016/5/14/chartex" xmlns:mc="http://schemas.openxmlformats.org/markup-compatibility/2006" xmlns:aink="http://schemas.microsoft.com/office/drawing/2016/ink" xmlns:am3d="http://schemas.microsoft.com/office/drawing/2017/model3d" xmlns:o="urn:schemas-microsoft-com:office:office" xmlns:r="http://schemas.openxmlformats.org/officeDocument/2006/relationships" xmlns:m="http://schemas.openxmlformats.org/officeDocument/2006/math" xmlns:v="urn:schemas-microsoft-com:vml" xmlns:wp14="http://schemas.microsoft.com/office/word/2010/wordprocessingDrawing" xmlns:wp="http://schemas.openxmlformats.org/drawingml/2006/wordprocessingDrawing" xmlns:w10="urn:schemas-microsoft-com:office:word" xmlns:w="http://schemas.openxmlformats.org/wordprocessingml/2006/main" xmlns:w14="http://schemas.microsoft.com/office/word/2010/wordml" xmlns:w15="http://schemas.microsoft.com/office/word/2012/wordml" xmlns:w16cex="http://schemas.microsoft.com/office/word/2018/wordml/cex" xmlns:w16cid="http://schemas.microsoft.com/office/word/2016/wordml/cid" xmlns:w16="http://schemas.microsoft.com/office/word/2018/wordml" xmlns:w16sdtdh="http://schemas.microsoft.com/office/word/2020/wordml/sdtdatahash" xmlns:w16se="http://schemas.microsoft.com/office/word/2015/wordml/symex" xmlns:wpg="http://schemas.microsoft.com/office/word/2010/wordprocessingGroup" xmlns:wpi="http://schemas.microsoft.com/office/word/2010/wordprocessingInk" xmlns:wne="http://schemas.microsoft.com/office/word/2006/wordml" xmlns:wps="http://schemas.microsoft.com/office/word/2010/wordprocessingShape" mc:Ignorable="w14 w15 w16se w16cid w16 w16cex w16sdtdh wp14">
+<w:hdr xmlns:wpc="http://schemas.microsoft.com/office/word/2010/wordprocessingCanvas" xmlns:cx="http://schemas.microsoft.com/office/drawing/2014/chartex" xmlns:mc="http://schemas.openxmlformats.org/markup-compatibility/2006" xmlns:o="urn:schemas-microsoft-com:office:office" xmlns:r="http://schemas.openxmlformats.org/officeDocument/2006/relationships" xmlns:m="http://schemas.openxmlformats.org/officeDocument/2006/math" xmlns:v="urn:schemas-microsoft-com:vml" xmlns:wp14="http://schemas.microsoft.com/office/word/2010/wordprocessingDrawing" xmlns:wp="http://schemas.openxmlformats.org/drawingml/2006/wordprocessingDrawing" xmlns:w10="urn:schemas-microsoft-com:office:word" xmlns:w="http://schemas.openxmlformats.org/wordprocessingml/2006/main" xmlns:w14="http://schemas.microsoft.com/office/word/2010/wordml" xmlns:w15="http://schemas.microsoft.com/office/word/2012/wordml" xmlns:w16se="http://schemas.microsoft.com/office/word/2015/wordml/symex" xmlns:wpg="http://schemas.microsoft.com/office/word/2010/wordprocessingGroup" xmlns:wpi="http://schemas.microsoft.com/office/word/2010/wordprocessingInk" xmlns:wne="http://schemas.microsoft.com/office/word/2006/wordml" xmlns:wps="http://schemas.microsoft.com/office/word/2010/wordprocessingShape" mc:Ignorable="w14 w15 w16se wp14">
   <w:p>
     <w:pPr>
       <w:pBdr>
@@ -2435,7 +2601,7 @@
 </file>
 
 <file path=word/header2.xml><?xml version="1.0" encoding="utf-8"?>
-<w:hdr xmlns:wpc="http://schemas.microsoft.com/office/word/2010/wordprocessingCanvas" xmlns:cx="http://schemas.microsoft.com/office/drawing/2014/chartex" xmlns:cx1="http://schemas.microsoft.com/office/drawing/2015/9/8/chartex" xmlns:cx2="http://schemas.microsoft.com/office/drawing/2015/10/21/chartex" xmlns:cx3="http://schemas.microsoft.com/office/drawing/2016/5/9/chartex" xmlns:cx4="http://schemas.microsoft.com/office/drawing/2016/5/10/chartex" xmlns:cx5="http://schemas.microsoft.com/office/drawing/2016/5/11/chartex" xmlns:cx6="http://schemas.microsoft.com/office/drawing/2016/5/12/chartex" xmlns:cx7="http://schemas.microsoft.com/office/drawing/2016/5/13/chartex" xmlns:cx8="http://schemas.microsoft.com/office/drawing/2016/5/14/chartex" xmlns:mc="http://schemas.openxmlformats.org/markup-compatibility/2006" xmlns:aink="http://schemas.microsoft.com/office/drawing/2016/ink" xmlns:am3d="http://schemas.microsoft.com/office/drawing/2017/model3d" xmlns:o="urn:schemas-microsoft-com:office:office" xmlns:r="http://schemas.openxmlformats.org/officeDocument/2006/relationships" xmlns:m="http://schemas.openxmlformats.org/officeDocument/2006/math" xmlns:v="urn:schemas-microsoft-com:vml" xmlns:wp14="http://schemas.microsoft.com/office/word/2010/wordprocessingDrawing" xmlns:wp="http://schemas.openxmlformats.org/drawingml/2006/wordprocessingDrawing" xmlns:w10="urn:schemas-microsoft-com:office:word" xmlns:w="http://schemas.openxmlformats.org/wordprocessingml/2006/main" xmlns:w14="http://schemas.microsoft.com/office/word/2010/wordml" xmlns:w15="http://schemas.microsoft.com/office/word/2012/wordml" xmlns:w16cex="http://schemas.microsoft.com/office/word/2018/wordml/cex" xmlns:w16cid="http://schemas.microsoft.com/office/word/2016/wordml/cid" xmlns:w16="http://schemas.microsoft.com/office/word/2018/wordml" xmlns:w16sdtdh="http://schemas.microsoft.com/office/word/2020/wordml/sdtdatahash" xmlns:w16se="http://schemas.microsoft.com/office/word/2015/wordml/symex" xmlns:wpg="http://schemas.microsoft.com/office/word/2010/wordprocessingGroup" xmlns:wpi="http://schemas.microsoft.com/office/word/2010/wordprocessingInk" xmlns:wne="http://schemas.microsoft.com/office/word/2006/wordml" xmlns:wps="http://schemas.microsoft.com/office/word/2010/wordprocessingShape" mc:Ignorable="w14 w15 w16se w16cid w16 w16cex w16sdtdh wp14">
+<w:hdr xmlns:wpc="http://schemas.microsoft.com/office/word/2010/wordprocessingCanvas" xmlns:cx="http://schemas.microsoft.com/office/drawing/2014/chartex" xmlns:mc="http://schemas.openxmlformats.org/markup-compatibility/2006" xmlns:o="urn:schemas-microsoft-com:office:office" xmlns:r="http://schemas.openxmlformats.org/officeDocument/2006/relationships" xmlns:m="http://schemas.openxmlformats.org/officeDocument/2006/math" xmlns:v="urn:schemas-microsoft-com:vml" xmlns:wp14="http://schemas.microsoft.com/office/word/2010/wordprocessingDrawing" xmlns:wp="http://schemas.openxmlformats.org/drawingml/2006/wordprocessingDrawing" xmlns:w10="urn:schemas-microsoft-com:office:word" xmlns:w="http://schemas.openxmlformats.org/wordprocessingml/2006/main" xmlns:w14="http://schemas.microsoft.com/office/word/2010/wordml" xmlns:w15="http://schemas.microsoft.com/office/word/2012/wordml" xmlns:w16se="http://schemas.microsoft.com/office/word/2015/wordml/symex" xmlns:wpg="http://schemas.microsoft.com/office/word/2010/wordprocessingGroup" xmlns:wpi="http://schemas.microsoft.com/office/word/2010/wordprocessingInk" xmlns:wne="http://schemas.microsoft.com/office/word/2006/wordml" xmlns:wps="http://schemas.microsoft.com/office/word/2010/wordprocessingShape" mc:Ignorable="w14 w15 w16se wp14">
   <w:p>
     <w:pPr>
       <w:pBdr>
@@ -2510,13 +2676,13 @@
 </file>
 
 <file path=word/header3.xml><?xml version="1.0" encoding="utf-8"?>
-<w:hdr xmlns:wpc="http://schemas.microsoft.com/office/word/2010/wordprocessingCanvas" xmlns:cx="http://schemas.microsoft.com/office/drawing/2014/chartex" xmlns:cx1="http://schemas.microsoft.com/office/drawing/2015/9/8/chartex" xmlns:cx2="http://schemas.microsoft.com/office/drawing/2015/10/21/chartex" xmlns:cx3="http://schemas.microsoft.com/office/drawing/2016/5/9/chartex" xmlns:cx4="http://schemas.microsoft.com/office/drawing/2016/5/10/chartex" xmlns:cx5="http://schemas.microsoft.com/office/drawing/2016/5/11/chartex" xmlns:cx6="http://schemas.microsoft.com/office/drawing/2016/5/12/chartex" xmlns:cx7="http://schemas.microsoft.com/office/drawing/2016/5/13/chartex" xmlns:cx8="http://schemas.microsoft.com/office/drawing/2016/5/14/chartex" xmlns:mc="http://schemas.openxmlformats.org/markup-compatibility/2006" xmlns:aink="http://schemas.microsoft.com/office/drawing/2016/ink" xmlns:am3d="http://schemas.microsoft.com/office/drawing/2017/model3d" xmlns:o="urn:schemas-microsoft-com:office:office" xmlns:r="http://schemas.openxmlformats.org/officeDocument/2006/relationships" xmlns:m="http://schemas.openxmlformats.org/officeDocument/2006/math" xmlns:v="urn:schemas-microsoft-com:vml" xmlns:wp14="http://schemas.microsoft.com/office/word/2010/wordprocessingDrawing" xmlns:wp="http://schemas.openxmlformats.org/drawingml/2006/wordprocessingDrawing" xmlns:w10="urn:schemas-microsoft-com:office:word" xmlns:w="http://schemas.openxmlformats.org/wordprocessingml/2006/main" xmlns:w14="http://schemas.microsoft.com/office/word/2010/wordml" xmlns:w15="http://schemas.microsoft.com/office/word/2012/wordml" xmlns:w16cex="http://schemas.microsoft.com/office/word/2018/wordml/cex" xmlns:w16cid="http://schemas.microsoft.com/office/word/2016/wordml/cid" xmlns:w16="http://schemas.microsoft.com/office/word/2018/wordml" xmlns:w16sdtdh="http://schemas.microsoft.com/office/word/2020/wordml/sdtdatahash" xmlns:w16se="http://schemas.microsoft.com/office/word/2015/wordml/symex" xmlns:wpg="http://schemas.microsoft.com/office/word/2010/wordprocessingGroup" xmlns:wpi="http://schemas.microsoft.com/office/word/2010/wordprocessingInk" xmlns:wne="http://schemas.microsoft.com/office/word/2006/wordml" xmlns:wps="http://schemas.microsoft.com/office/word/2010/wordprocessingShape" mc:Ignorable="w14 w15 w16se w16cid w16 w16cex w16sdtdh wp14">
+<w:hdr xmlns:wpc="http://schemas.microsoft.com/office/word/2010/wordprocessingCanvas" xmlns:cx="http://schemas.microsoft.com/office/drawing/2014/chartex" xmlns:mc="http://schemas.openxmlformats.org/markup-compatibility/2006" xmlns:o="urn:schemas-microsoft-com:office:office" xmlns:r="http://schemas.openxmlformats.org/officeDocument/2006/relationships" xmlns:m="http://schemas.openxmlformats.org/officeDocument/2006/math" xmlns:v="urn:schemas-microsoft-com:vml" xmlns:wp14="http://schemas.microsoft.com/office/word/2010/wordprocessingDrawing" xmlns:wp="http://schemas.openxmlformats.org/drawingml/2006/wordprocessingDrawing" xmlns:w10="urn:schemas-microsoft-com:office:word" xmlns:w="http://schemas.openxmlformats.org/wordprocessingml/2006/main" xmlns:w14="http://schemas.microsoft.com/office/word/2010/wordml" xmlns:w15="http://schemas.microsoft.com/office/word/2012/wordml" xmlns:w16se="http://schemas.microsoft.com/office/word/2015/wordml/symex" xmlns:wpg="http://schemas.microsoft.com/office/word/2010/wordprocessingGroup" xmlns:wpi="http://schemas.microsoft.com/office/word/2010/wordprocessingInk" xmlns:wne="http://schemas.microsoft.com/office/word/2006/wordml" xmlns:wps="http://schemas.microsoft.com/office/word/2010/wordprocessingShape" mc:Ignorable="w14 w15 w16se wp14">
   <w:p/>
 </w:hdr>
 </file>
 
 <file path=word/numbering.xml><?xml version="1.0" encoding="utf-8"?>
-<w:numbering xmlns:wpc="http://schemas.microsoft.com/office/word/2010/wordprocessingCanvas" xmlns:cx="http://schemas.microsoft.com/office/drawing/2014/chartex" xmlns:cx1="http://schemas.microsoft.com/office/drawing/2015/9/8/chartex" xmlns:cx2="http://schemas.microsoft.com/office/drawing/2015/10/21/chartex" xmlns:cx3="http://schemas.microsoft.com/office/drawing/2016/5/9/chartex" xmlns:cx4="http://schemas.microsoft.com/office/drawing/2016/5/10/chartex" xmlns:cx5="http://schemas.microsoft.com/office/drawing/2016/5/11/chartex" xmlns:cx6="http://schemas.microsoft.com/office/drawing/2016/5/12/chartex" xmlns:cx7="http://schemas.microsoft.com/office/drawing/2016/5/13/chartex" xmlns:cx8="http://schemas.microsoft.com/office/drawing/2016/5/14/chartex" xmlns:mc="http://schemas.openxmlformats.org/markup-compatibility/2006" xmlns:aink="http://schemas.microsoft.com/office/drawing/2016/ink" xmlns:am3d="http://schemas.microsoft.com/office/drawing/2017/model3d" xmlns:o="urn:schemas-microsoft-com:office:office" xmlns:r="http://schemas.openxmlformats.org/officeDocument/2006/relationships" xmlns:m="http://schemas.openxmlformats.org/officeDocument/2006/math" xmlns:v="urn:schemas-microsoft-com:vml" xmlns:wp14="http://schemas.microsoft.com/office/word/2010/wordprocessingDrawing" xmlns:wp="http://schemas.openxmlformats.org/drawingml/2006/wordprocessingDrawing" xmlns:w10="urn:schemas-microsoft-com:office:word" xmlns:w="http://schemas.openxmlformats.org/wordprocessingml/2006/main" xmlns:w14="http://schemas.microsoft.com/office/word/2010/wordml" xmlns:w15="http://schemas.microsoft.com/office/word/2012/wordml" xmlns:w16cex="http://schemas.microsoft.com/office/word/2018/wordml/cex" xmlns:w16cid="http://schemas.microsoft.com/office/word/2016/wordml/cid" xmlns:w16="http://schemas.microsoft.com/office/word/2018/wordml" xmlns:w16sdtdh="http://schemas.microsoft.com/office/word/2020/wordml/sdtdatahash" xmlns:w16se="http://schemas.microsoft.com/office/word/2015/wordml/symex" xmlns:wpg="http://schemas.microsoft.com/office/word/2010/wordprocessingGroup" xmlns:wpi="http://schemas.microsoft.com/office/word/2010/wordprocessingInk" xmlns:wne="http://schemas.microsoft.com/office/word/2006/wordml" xmlns:wps="http://schemas.microsoft.com/office/word/2010/wordprocessingShape" mc:Ignorable="w14 w15 w16se w16cid w16 w16cex w16sdtdh wp14">
+<w:numbering xmlns:wpc="http://schemas.microsoft.com/office/word/2010/wordprocessingCanvas" xmlns:cx="http://schemas.microsoft.com/office/drawing/2014/chartex" xmlns:mc="http://schemas.openxmlformats.org/markup-compatibility/2006" xmlns:o="urn:schemas-microsoft-com:office:office" xmlns:r="http://schemas.openxmlformats.org/officeDocument/2006/relationships" xmlns:m="http://schemas.openxmlformats.org/officeDocument/2006/math" xmlns:v="urn:schemas-microsoft-com:vml" xmlns:wp14="http://schemas.microsoft.com/office/word/2010/wordprocessingDrawing" xmlns:wp="http://schemas.openxmlformats.org/drawingml/2006/wordprocessingDrawing" xmlns:w10="urn:schemas-microsoft-com:office:word" xmlns:w="http://schemas.openxmlformats.org/wordprocessingml/2006/main" xmlns:w14="http://schemas.microsoft.com/office/word/2010/wordml" xmlns:w15="http://schemas.microsoft.com/office/word/2012/wordml" xmlns:w16se="http://schemas.microsoft.com/office/word/2015/wordml/symex" xmlns:wpg="http://schemas.microsoft.com/office/word/2010/wordprocessingGroup" xmlns:wpi="http://schemas.microsoft.com/office/word/2010/wordprocessingInk" xmlns:wne="http://schemas.microsoft.com/office/word/2006/wordml" xmlns:wps="http://schemas.microsoft.com/office/word/2010/wordprocessingShape" mc:Ignorable="w14 w15 w16se wp14">
   <w:abstractNum w:abstractNumId="0" w15:restartNumberingAfterBreak="0">
     <w:nsid w:val="1BE13E53"/>
     <w:multiLevelType w:val="multilevel"/>
@@ -2637,7 +2803,7 @@
 </file>
 
 <file path=word/styles.xml><?xml version="1.0" encoding="utf-8"?>
-<w:styles xmlns:mc="http://schemas.openxmlformats.org/markup-compatibility/2006" xmlns:r="http://schemas.openxmlformats.org/officeDocument/2006/relationships" xmlns:w="http://schemas.openxmlformats.org/wordprocessingml/2006/main" xmlns:w14="http://schemas.microsoft.com/office/word/2010/wordml" xmlns:w15="http://schemas.microsoft.com/office/word/2012/wordml" xmlns:w16cex="http://schemas.microsoft.com/office/word/2018/wordml/cex" xmlns:w16cid="http://schemas.microsoft.com/office/word/2016/wordml/cid" xmlns:w16="http://schemas.microsoft.com/office/word/2018/wordml" xmlns:w16sdtdh="http://schemas.microsoft.com/office/word/2020/wordml/sdtdatahash" xmlns:w16se="http://schemas.microsoft.com/office/word/2015/wordml/symex" mc:Ignorable="w14 w15 w16se w16cid w16 w16cex w16sdtdh">
+<w:styles xmlns:mc="http://schemas.openxmlformats.org/markup-compatibility/2006" xmlns:r="http://schemas.openxmlformats.org/officeDocument/2006/relationships" xmlns:w="http://schemas.openxmlformats.org/wordprocessingml/2006/main" xmlns:w14="http://schemas.microsoft.com/office/word/2010/wordml" xmlns:w15="http://schemas.microsoft.com/office/word/2012/wordml" xmlns:w16se="http://schemas.microsoft.com/office/word/2015/wordml/symex" mc:Ignorable="w14 w15 w16se">
   <w:docDefaults>
     <w:rPrDefault>
       <w:rPr>
@@ -2647,7 +2813,7 @@
     </w:rPrDefault>
     <w:pPrDefault/>
   </w:docDefaults>
-  <w:latentStyles w:defLockedState="0" w:defUIPriority="99" w:defSemiHidden="0" w:defUnhideWhenUsed="0" w:defQFormat="0" w:count="376">
+  <w:latentStyles w:defLockedState="0" w:defUIPriority="99" w:defSemiHidden="0" w:defUnhideWhenUsed="0" w:defQFormat="0" w:count="371">
     <w:lsdException w:name="Normal" w:uiPriority="0" w:qFormat="1"/>
     <w:lsdException w:name="heading 1" w:uiPriority="9" w:qFormat="1"/>
     <w:lsdException w:name="heading 2" w:semiHidden="1" w:uiPriority="9" w:unhideWhenUsed="1" w:qFormat="1"/>
@@ -2753,6 +2919,7 @@
     <w:lsdException w:name="HTML Sample" w:semiHidden="1" w:unhideWhenUsed="1"/>
     <w:lsdException w:name="HTML Typewriter" w:semiHidden="1" w:unhideWhenUsed="1"/>
     <w:lsdException w:name="HTML Variable" w:semiHidden="1" w:unhideWhenUsed="1"/>
+    <w:lsdException w:name="Normal Table" w:semiHidden="1" w:unhideWhenUsed="1"/>
     <w:lsdException w:name="annotation subject" w:semiHidden="1" w:unhideWhenUsed="1"/>
     <w:lsdException w:name="No List" w:semiHidden="1" w:unhideWhenUsed="1"/>
     <w:lsdException w:name="Outline List 1" w:semiHidden="1" w:unhideWhenUsed="1"/>
@@ -2795,8 +2962,11 @@
     <w:lsdException w:name="Table Contemporary" w:semiHidden="1" w:unhideWhenUsed="1"/>
     <w:lsdException w:name="Table Elegant" w:semiHidden="1" w:unhideWhenUsed="1"/>
     <w:lsdException w:name="Table Professional" w:semiHidden="1" w:unhideWhenUsed="1"/>
+    <w:lsdException w:name="Table Subtle 1" w:semiHidden="1" w:unhideWhenUsed="1"/>
     <w:lsdException w:name="Table Subtle 2" w:semiHidden="1" w:unhideWhenUsed="1"/>
     <w:lsdException w:name="Table Web 1" w:semiHidden="1" w:unhideWhenUsed="1"/>
+    <w:lsdException w:name="Table Web 2" w:semiHidden="1" w:unhideWhenUsed="1"/>
+    <w:lsdException w:name="Table Web 3" w:semiHidden="1" w:unhideWhenUsed="1"/>
     <w:lsdException w:name="Balloon Text" w:semiHidden="1" w:unhideWhenUsed="1"/>
     <w:lsdException w:name="Table Grid" w:uiPriority="39"/>
     <w:lsdException w:name="Table Theme" w:semiHidden="1" w:unhideWhenUsed="1"/>
@@ -3015,11 +3185,6 @@
     <w:lsdException w:name="List Table 5 Dark Accent 6" w:uiPriority="50"/>
     <w:lsdException w:name="List Table 6 Colorful Accent 6" w:uiPriority="51"/>
     <w:lsdException w:name="List Table 7 Colorful Accent 6" w:uiPriority="52"/>
-    <w:lsdException w:name="Mention" w:semiHidden="1" w:unhideWhenUsed="1"/>
-    <w:lsdException w:name="Smart Hyperlink" w:semiHidden="1" w:unhideWhenUsed="1"/>
-    <w:lsdException w:name="Hashtag" w:semiHidden="1" w:unhideWhenUsed="1"/>
-    <w:lsdException w:name="Unresolved Mention" w:semiHidden="1" w:unhideWhenUsed="1"/>
-    <w:lsdException w:name="Smart Link" w:semiHidden="1" w:unhideWhenUsed="1"/>
   </w:latentStyles>
   <w:style w:type="paragraph" w:default="1" w:styleId="Normal">
     <w:name w:val="Normal"/>

</xml_diff>